<commit_message>
All Documents completed from Mallika's side
</commit_message>
<xml_diff>
--- a/Submission/Project Submission.docx
+++ b/Submission/Project Submission.docx
@@ -6,16 +6,17 @@
       <w:tblPr>
         <w:tblStyle w:val="TableGrid"/>
         <w:tblW w:w="0" w:type="auto"/>
+        <w:tblLayout w:type="fixed"/>
         <w:tblLook w:val="04A0" w:firstRow="1" w:lastRow="0" w:firstColumn="1" w:lastColumn="0" w:noHBand="0" w:noVBand="1"/>
       </w:tblPr>
       <w:tblGrid>
-        <w:gridCol w:w="2852"/>
-        <w:gridCol w:w="6164"/>
+        <w:gridCol w:w="1696"/>
+        <w:gridCol w:w="7320"/>
       </w:tblGrid>
       <w:tr>
         <w:tc>
           <w:tcPr>
-            <w:tcW w:w="2852" w:type="dxa"/>
+            <w:tcW w:w="1696" w:type="dxa"/>
           </w:tcPr>
           <w:p>
             <w:pPr>
@@ -35,7 +36,7 @@
         </w:tc>
         <w:tc>
           <w:tcPr>
-            <w:tcW w:w="6164" w:type="dxa"/>
+            <w:tcW w:w="7320" w:type="dxa"/>
           </w:tcPr>
           <w:p>
             <w:pPr>
@@ -57,7 +58,7 @@
       <w:tr>
         <w:tc>
           <w:tcPr>
-            <w:tcW w:w="2852" w:type="dxa"/>
+            <w:tcW w:w="1696" w:type="dxa"/>
           </w:tcPr>
           <w:p>
             <w:pPr>
@@ -77,7 +78,7 @@
         </w:tc>
         <w:tc>
           <w:tcPr>
-            <w:tcW w:w="6164" w:type="dxa"/>
+            <w:tcW w:w="7320" w:type="dxa"/>
           </w:tcPr>
           <w:p>
             <w:pPr>
@@ -93,7 +94,7 @@
       <w:tr>
         <w:tc>
           <w:tcPr>
-            <w:tcW w:w="2852" w:type="dxa"/>
+            <w:tcW w:w="1696" w:type="dxa"/>
           </w:tcPr>
           <w:p>
             <w:pPr>
@@ -113,7 +114,7 @@
         </w:tc>
         <w:tc>
           <w:tcPr>
-            <w:tcW w:w="6164" w:type="dxa"/>
+            <w:tcW w:w="7320" w:type="dxa"/>
           </w:tcPr>
           <w:p>
             <w:pPr>
@@ -121,8 +122,13 @@
               <w:ind w:left="0"/>
             </w:pPr>
             <w:r>
-              <w:t>Adeline Chin Wen Jie</w:t>
-            </w:r>
+              <w:t xml:space="preserve">Adeline Chin Wen </w:t>
+            </w:r>
+            <w:proofErr w:type="spellStart"/>
+            <w:r>
+              <w:t>Jie</w:t>
+            </w:r>
+            <w:proofErr w:type="spellEnd"/>
             <w:r>
               <w:t xml:space="preserve"> (Adeline)</w:t>
             </w:r>
@@ -144,7 +150,7 @@
       <w:tr>
         <w:tc>
           <w:tcPr>
-            <w:tcW w:w="2852" w:type="dxa"/>
+            <w:tcW w:w="1696" w:type="dxa"/>
           </w:tcPr>
           <w:p>
             <w:pPr>
@@ -164,7 +170,7 @@
         </w:tc>
         <w:tc>
           <w:tcPr>
-            <w:tcW w:w="6164" w:type="dxa"/>
+            <w:tcW w:w="7320" w:type="dxa"/>
           </w:tcPr>
           <w:p>
             <w:pPr>
@@ -175,7 +181,13 @@
               <w:t>Our project is a restaurant simulator</w:t>
             </w:r>
             <w:r>
-              <w:t>. The owner of Gluttons Bay Restaurant</w:t>
+              <w:t xml:space="preserve">. The owner of </w:t>
+            </w:r>
+            <w:r>
+              <w:t xml:space="preserve">a newly opened restaurant - </w:t>
+            </w:r>
+            <w:r>
+              <w:t>Gluttons Bay Restaurant</w:t>
             </w:r>
             <w:r>
               <w:t xml:space="preserve"> (fictional)</w:t>
@@ -574,7 +586,6 @@
               </w:numPr>
             </w:pPr>
             <w:r>
-              <w:lastRenderedPageBreak/>
               <w:t xml:space="preserve">The time taken by each </w:t>
             </w:r>
             <w:r>
@@ -605,7 +616,14 @@
               <w:rPr>
                 <w:i/>
               </w:rPr>
-              <w:t>Additionally, we are looking at a high class Subway that provides seating and functions like a normal restaurant apart from the fact that they profess and follow self-service.</w:t>
+              <w:t xml:space="preserve">Additionally, we are looking at a high class Subway that </w:t>
+            </w:r>
+            <w:r>
+              <w:rPr>
+                <w:i/>
+              </w:rPr>
+              <w:lastRenderedPageBreak/>
+              <w:t>provides seating and functions like a normal restaurant apart from the fact that they profess and follow self-service.</w:t>
             </w:r>
             <w:r>
               <w:t xml:space="preserve"> </w:t>
@@ -710,7 +728,7 @@
       <w:tr>
         <w:tc>
           <w:tcPr>
-            <w:tcW w:w="2852" w:type="dxa"/>
+            <w:tcW w:w="1696" w:type="dxa"/>
           </w:tcPr>
           <w:p>
             <w:pPr>
@@ -731,7 +749,7 @@
         </w:tc>
         <w:tc>
           <w:tcPr>
-            <w:tcW w:w="6164" w:type="dxa"/>
+            <w:tcW w:w="7320" w:type="dxa"/>
           </w:tcPr>
           <w:p>
             <w:pPr>
@@ -765,7 +783,7 @@
       <w:tr>
         <w:tc>
           <w:tcPr>
-            <w:tcW w:w="2852" w:type="dxa"/>
+            <w:tcW w:w="1696" w:type="dxa"/>
           </w:tcPr>
           <w:p>
             <w:pPr>
@@ -785,7 +803,7 @@
         </w:tc>
         <w:tc>
           <w:tcPr>
-            <w:tcW w:w="6164" w:type="dxa"/>
+            <w:tcW w:w="7320" w:type="dxa"/>
           </w:tcPr>
           <w:p>
             <w:pPr>
@@ -793,11 +811,29 @@
               <w:ind w:left="0"/>
             </w:pPr>
             <w:r>
-              <w:t xml:space="preserve">To implement concurrency in Gluttons Bay, we made use of BlockingQueue interface with implementations of ArrayBlockingQueue and </w:t>
-            </w:r>
+              <w:t xml:space="preserve">To implement concurrency in Gluttons Bay, we made use of </w:t>
+            </w:r>
+            <w:proofErr w:type="spellStart"/>
+            <w:r>
+              <w:t>BlockingQueue</w:t>
+            </w:r>
+            <w:proofErr w:type="spellEnd"/>
+            <w:r>
+              <w:t xml:space="preserve"> interface with implementations of </w:t>
+            </w:r>
+            <w:proofErr w:type="spellStart"/>
+            <w:r>
+              <w:t>ArrayBlockingQueue</w:t>
+            </w:r>
+            <w:proofErr w:type="spellEnd"/>
+            <w:r>
+              <w:t xml:space="preserve"> and </w:t>
+            </w:r>
+            <w:proofErr w:type="spellStart"/>
             <w:r>
               <w:t>LinkedBlockingDeque</w:t>
             </w:r>
+            <w:proofErr w:type="spellEnd"/>
             <w:r>
               <w:t xml:space="preserve"> </w:t>
             </w:r>
@@ -811,7 +847,6 @@
               <w:ind w:left="0"/>
             </w:pPr>
             <w:r>
-              <w:lastRenderedPageBreak/>
               <w:t xml:space="preserve">The methods have been written with expansion in mind, in case the owner wishes to employ more than one chef and one waiter. This means that all the methods accessing the four queues </w:t>
             </w:r>
             <w:r>
@@ -824,7 +859,27 @@
               <w:ind w:left="0"/>
             </w:pPr>
             <w:r>
-              <w:t xml:space="preserve">One very important race condition that had to be met was on the LinkedBlockingDeque queue called customersServed. When a customer is served, by the waiter, the customer needs to ensure that the dish served is corresponding to what he/she ordered. This required the customer thread to both check the Dish, and return it to the queue if it is not meant for him/her. This required synchronization on the queue to ensure that no other customer thread is accessing the queue to remove the next dish on it. </w:t>
+              <w:t xml:space="preserve">One very important race condition that had to be met was on the </w:t>
+            </w:r>
+            <w:proofErr w:type="spellStart"/>
+            <w:r>
+              <w:t>LinkedBlockingDeque</w:t>
+            </w:r>
+            <w:proofErr w:type="spellEnd"/>
+            <w:r>
+              <w:t xml:space="preserve"> queue called </w:t>
+            </w:r>
+            <w:proofErr w:type="spellStart"/>
+            <w:r>
+              <w:t>customersServed</w:t>
+            </w:r>
+            <w:proofErr w:type="spellEnd"/>
+            <w:r>
+              <w:t xml:space="preserve">. When a customer is served, by the waiter, the customer needs to ensure that the dish served is corresponding to what he/she ordered. This required the customer thread to both check the Dish, and return it to the queue if it is not meant for him/her. </w:t>
+            </w:r>
+            <w:r>
+              <w:lastRenderedPageBreak/>
+              <w:t xml:space="preserve">This required synchronization on the queue to ensure that no other customer thread is accessing the queue to remove the next dish on it. </w:t>
             </w:r>
           </w:p>
           <w:p>
@@ -841,7 +896,7 @@
       <w:tr>
         <w:tc>
           <w:tcPr>
-            <w:tcW w:w="2852" w:type="dxa"/>
+            <w:tcW w:w="1696" w:type="dxa"/>
           </w:tcPr>
           <w:p>
             <w:pPr>
@@ -862,7 +917,7 @@
         </w:tc>
         <w:tc>
           <w:tcPr>
-            <w:tcW w:w="6164" w:type="dxa"/>
+            <w:tcW w:w="7320" w:type="dxa"/>
           </w:tcPr>
           <w:p>
             <w:pPr>
@@ -870,14 +925,26 @@
               <w:ind w:left="0"/>
             </w:pPr>
             <w:r>
-              <w:t xml:space="preserve">The Waiter thread has to both serve customers and take orders from customers. Having these two functions taking place concurrently, by the same thread, means that at some point the Waiter thread needs to switch between the serving and the taking of orders. Therefore, we made use of the </w:t>
-            </w:r>
-          </w:p>
-          <w:p>
-            <w:pPr>
-              <w:pStyle w:val="ListParagraph"/>
-              <w:ind w:left="0"/>
-            </w:pPr>
+              <w:t xml:space="preserve">The Waiter thread has to both serve customers and take orders from customers. </w:t>
+            </w:r>
+            <w:r>
+              <w:t xml:space="preserve">Both functions cannot take place concurrently by a single Waiter Thread. This </w:t>
+            </w:r>
+            <w:r>
+              <w:t>means that at some point the Waiter thread needs to switch between the serving and the taking of orders</w:t>
+            </w:r>
+            <w:r>
+              <w:t xml:space="preserve"> and back respectively</w:t>
+            </w:r>
+            <w:r>
+              <w:t xml:space="preserve">. </w:t>
+            </w:r>
+            <w:r>
+              <w:t>For this purpose</w:t>
+            </w:r>
+            <w:r>
+              <w:t xml:space="preserve">, we made use of the </w:t>
+            </w:r>
             <w:hyperlink r:id="rId19" w:anchor="offer(E,%20long,%20java.util.concurrent.TimeUnit)" w:history="1">
               <w:r>
                 <w:rPr>
@@ -926,23 +993,57 @@
                 <w:szCs w:val="18"/>
                 <w:shd w:val="clear" w:color="auto" w:fill="FFFFFF"/>
               </w:rPr>
-              <w:t> e, long timeout, </w:t>
-            </w:r>
-            <w:hyperlink r:id="rId21" w:tooltip="enum in java.util.concurrent" w:history="1">
-              <w:r>
-                <w:rPr>
-                  <w:rStyle w:val="Hyperlink"/>
-                  <w:rFonts w:ascii="Courier New" w:hAnsi="Courier New" w:cs="Courier New"/>
-                  <w:b/>
-                  <w:bCs/>
-                  <w:color w:val="4C6B87"/>
-                  <w:sz w:val="18"/>
-                  <w:szCs w:val="18"/>
-                  <w:shd w:val="clear" w:color="auto" w:fill="FFFFFF"/>
-                </w:rPr>
-                <w:t>TimeUnit</w:t>
-              </w:r>
-            </w:hyperlink>
+              <w:t> </w:t>
+            </w:r>
+            <w:proofErr w:type="spellStart"/>
+            <w:r>
+              <w:rPr>
+                <w:rFonts w:ascii="Courier New" w:hAnsi="Courier New" w:cs="Courier New"/>
+                <w:color w:val="353833"/>
+                <w:sz w:val="18"/>
+                <w:szCs w:val="18"/>
+                <w:shd w:val="clear" w:color="auto" w:fill="FFFFFF"/>
+              </w:rPr>
+              <w:t>e</w:t>
+            </w:r>
+            <w:proofErr w:type="spellEnd"/>
+            <w:r>
+              <w:rPr>
+                <w:rFonts w:ascii="Courier New" w:hAnsi="Courier New" w:cs="Courier New"/>
+                <w:color w:val="353833"/>
+                <w:sz w:val="18"/>
+                <w:szCs w:val="18"/>
+                <w:shd w:val="clear" w:color="auto" w:fill="FFFFFF"/>
+              </w:rPr>
+              <w:t>, long timeout, </w:t>
+            </w:r>
+            <w:proofErr w:type="spellStart"/>
+            <w:r>
+              <w:fldChar w:fldCharType="begin"/>
+            </w:r>
+            <w:r>
+              <w:instrText xml:space="preserve"> HYPERLINK "https://docs.oracle.com/javase/7/docs/api/java/util/concurrent/TimeUnit.html" \o "enum in java.util.concurrent" </w:instrText>
+            </w:r>
+            <w:r>
+              <w:fldChar w:fldCharType="separate"/>
+            </w:r>
+            <w:r>
+              <w:rPr>
+                <w:rStyle w:val="Hyperlink"/>
+                <w:rFonts w:ascii="Courier New" w:hAnsi="Courier New" w:cs="Courier New"/>
+                <w:b/>
+                <w:bCs/>
+                <w:color w:val="4C6B87"/>
+                <w:sz w:val="18"/>
+                <w:szCs w:val="18"/>
+                <w:shd w:val="clear" w:color="auto" w:fill="FFFFFF"/>
+              </w:rPr>
+              <w:t>TimeUnit</w:t>
+            </w:r>
+            <w:proofErr w:type="spellEnd"/>
+            <w:r>
+              <w:fldChar w:fldCharType="end"/>
+            </w:r>
             <w:r>
               <w:rPr>
                 <w:rFonts w:ascii="Courier New" w:hAnsi="Courier New" w:cs="Courier New"/>
@@ -959,7 +1060,7 @@
             <w:r>
               <w:t xml:space="preserve">and </w:t>
             </w:r>
-            <w:hyperlink r:id="rId22" w:anchor="poll(long,%20java.util.concurrent.TimeUnit)" w:history="1">
+            <w:hyperlink r:id="rId21" w:anchor="poll(long,%20java.util.concurrent.TimeUnit)" w:history="1">
               <w:r>
                 <w:rPr>
                   <w:rStyle w:val="Hyperlink"/>
@@ -984,7 +1085,8 @@
               </w:rPr>
               <w:t>(long timeout, </w:t>
             </w:r>
-            <w:hyperlink r:id="rId23" w:tooltip="enum in java.util.concurrent" w:history="1">
+            <w:hyperlink r:id="rId22" w:tooltip="enum in java.util.concurrent" w:history="1">
+              <w:proofErr w:type="spellStart"/>
               <w:r>
                 <w:rPr>
                   <w:rStyle w:val="Hyperlink"/>
@@ -998,6 +1100,7 @@
                 </w:rPr>
                 <w:t>TimeUnit</w:t>
               </w:r>
+              <w:proofErr w:type="spellEnd"/>
             </w:hyperlink>
             <w:r>
               <w:rPr>
@@ -1020,12 +1123,16 @@
               <w:t xml:space="preserve"> </w:t>
             </w:r>
             <w:r>
-              <w:t>methods that made the Waiter thread wait for an update in the queue, that is the next order to be served/ taken for exactly 1 second each before switching to check the other queue</w:t>
-            </w:r>
-            <w:bookmarkStart w:id="0" w:name="_GoBack"/>
-            <w:bookmarkEnd w:id="0"/>
-            <w:r>
-              <w:t>.</w:t>
+              <w:t>methods that made the Waiter thread wait for an update in the queue, that is the next order to be served/ taken for exactly 1 second each before switching to check the other queue.</w:t>
+            </w:r>
+          </w:p>
+          <w:p>
+            <w:pPr>
+              <w:pStyle w:val="ListParagraph"/>
+              <w:ind w:left="0"/>
+            </w:pPr>
+            <w:r>
+              <w:t>[Waiter.java lines 30 and 57]</w:t>
             </w:r>
           </w:p>
         </w:tc>
@@ -1033,7 +1140,7 @@
       <w:tr>
         <w:tc>
           <w:tcPr>
-            <w:tcW w:w="2852" w:type="dxa"/>
+            <w:tcW w:w="1696" w:type="dxa"/>
           </w:tcPr>
           <w:p>
             <w:pPr>
@@ -1053,7 +1160,7 @@
         </w:tc>
         <w:tc>
           <w:tcPr>
-            <w:tcW w:w="6164" w:type="dxa"/>
+            <w:tcW w:w="7320" w:type="dxa"/>
           </w:tcPr>
           <w:p>
             <w:pPr>
@@ -1067,16 +1174,170 @@
               <w:t xml:space="preserve">as mentioned above, </w:t>
             </w:r>
             <w:r>
-              <w:t xml:space="preserve">we made use of BlockingQueue interface with implementations of ArrayBlockingQueue and </w:t>
-            </w:r>
+              <w:t xml:space="preserve">we made use of </w:t>
+            </w:r>
+            <w:proofErr w:type="spellStart"/>
+            <w:r>
+              <w:t>BlockingQueue</w:t>
+            </w:r>
+            <w:proofErr w:type="spellEnd"/>
+            <w:r>
+              <w:t xml:space="preserve"> interface with implementations of </w:t>
+            </w:r>
+            <w:proofErr w:type="spellStart"/>
+            <w:r>
+              <w:t>ArrayBlockingQueue</w:t>
+            </w:r>
+            <w:proofErr w:type="spellEnd"/>
+            <w:r>
+              <w:t xml:space="preserve"> and </w:t>
+            </w:r>
+            <w:proofErr w:type="spellStart"/>
             <w:r>
               <w:t>LinkedBlockingDeque</w:t>
             </w:r>
-            <w:r>
-              <w:t xml:space="preserve">. The BlockingQueue interface integrates the wait() and notifyAll() methods of a Thread thereby allowing us to </w:t>
+            <w:proofErr w:type="spellEnd"/>
+            <w:r>
+              <w:t xml:space="preserve">. The </w:t>
+            </w:r>
+            <w:proofErr w:type="spellStart"/>
+            <w:r>
+              <w:t>BlockingQueue</w:t>
+            </w:r>
+            <w:proofErr w:type="spellEnd"/>
+            <w:r>
+              <w:t xml:space="preserve"> interface integrates the </w:t>
+            </w:r>
+            <w:proofErr w:type="gramStart"/>
+            <w:r>
+              <w:t>wait(</w:t>
+            </w:r>
+            <w:proofErr w:type="gramEnd"/>
+            <w:r>
+              <w:t xml:space="preserve">) and </w:t>
+            </w:r>
+            <w:proofErr w:type="spellStart"/>
+            <w:r>
+              <w:t>notifyAll</w:t>
+            </w:r>
+            <w:proofErr w:type="spellEnd"/>
+            <w:r>
+              <w:t xml:space="preserve">() methods of a Thread thereby allowing us to </w:t>
             </w:r>
             <w:r>
               <w:t xml:space="preserve">not have to code extra lines for these two methods. </w:t>
+            </w:r>
+          </w:p>
+          <w:p>
+            <w:pPr>
+              <w:pStyle w:val="ListParagraph"/>
+              <w:ind w:left="0"/>
+            </w:pPr>
+            <w:r>
+              <w:t xml:space="preserve">To implement </w:t>
+            </w:r>
+            <w:proofErr w:type="spellStart"/>
+            <w:r>
+              <w:t>ExecutorPool</w:t>
+            </w:r>
+            <w:proofErr w:type="spellEnd"/>
+            <w:r>
+              <w:t xml:space="preserve">, we wanted to use the best implementation possible, therefore we did some extra research on the types of </w:t>
+            </w:r>
+            <w:proofErr w:type="spellStart"/>
+            <w:r>
+              <w:t>ExecutorPools</w:t>
+            </w:r>
+            <w:proofErr w:type="spellEnd"/>
+            <w:r>
+              <w:t xml:space="preserve"> available. Details of the same can be found in document titled Exploration.</w:t>
+            </w:r>
+          </w:p>
+          <w:p>
+            <w:pPr>
+              <w:pStyle w:val="ListParagraph"/>
+              <w:ind w:left="0"/>
+            </w:pPr>
+            <w:r>
+              <w:t xml:space="preserve">We also researched on various ways that dependant threads can be killed, (more details available in the document titled Exploration). However we were unsuccessful in finding an implementation that would work in our case. To tackle this on line 164 of the Main class, we made use of </w:t>
+            </w:r>
+            <w:proofErr w:type="spellStart"/>
+            <w:proofErr w:type="gramStart"/>
+            <w:r>
+              <w:t>System.exit</w:t>
+            </w:r>
+            <w:proofErr w:type="spellEnd"/>
+            <w:r>
+              <w:t>(</w:t>
+            </w:r>
+            <w:proofErr w:type="gramEnd"/>
+            <w:r>
+              <w:t>0); to allow the program to cleanly exit after completing all execution.</w:t>
+            </w:r>
+          </w:p>
+          <w:p>
+            <w:pPr>
+              <w:pStyle w:val="ListParagraph"/>
+              <w:ind w:left="0"/>
+            </w:pPr>
+            <w:r>
+              <w:t xml:space="preserve">Lastly, we also researched some extra topics like </w:t>
+            </w:r>
+            <w:proofErr w:type="spellStart"/>
+            <w:r>
+              <w:t>CountDownLatch</w:t>
+            </w:r>
+            <w:proofErr w:type="spellEnd"/>
+            <w:r>
+              <w:t xml:space="preserve"> to see if there was a possibility of including it in our project.</w:t>
+            </w:r>
+          </w:p>
+        </w:tc>
+      </w:tr>
+      <w:tr>
+        <w:tc>
+          <w:tcPr>
+            <w:tcW w:w="1696" w:type="dxa"/>
+          </w:tcPr>
+          <w:p>
+            <w:pPr>
+              <w:pStyle w:val="ListParagraph"/>
+              <w:ind w:left="0"/>
+              <w:rPr>
+                <w:b/>
+              </w:rPr>
+            </w:pPr>
+            <w:r>
+              <w:rPr>
+                <w:b/>
+              </w:rPr>
+              <w:t>Innovation</w:t>
+            </w:r>
+          </w:p>
+        </w:tc>
+        <w:tc>
+          <w:tcPr>
+            <w:tcW w:w="7320" w:type="dxa"/>
+          </w:tcPr>
+          <w:p>
+            <w:pPr>
+              <w:pStyle w:val="ListParagraph"/>
+              <w:ind w:left="0"/>
+            </w:pPr>
+            <w:r>
+              <w:t>“</w:t>
+            </w:r>
+            <w:r>
+              <w:t>Service companies are rapidly employing various kinds of technologies to facilitate their employees' jobs (Quinn 1996) and to encourage consumers to perform services for themselves</w:t>
+            </w:r>
+            <w:r>
+              <w:t>”</w:t>
+            </w:r>
+            <w:r>
+              <w:t xml:space="preserve"> (Zinn 1993)</w:t>
+            </w:r>
+            <w:r>
+              <w:t>.</w:t>
             </w:r>
           </w:p>
           <w:p>
@@ -1091,7 +1352,22 @@
               <w:ind w:left="0"/>
             </w:pPr>
             <w:r>
-              <w:t>To implement ExecutorPool, we wanted to use the best implementation possible, therefore we did some extra research on the types of ExecutorPools available. Details of the same can be found in document titled Exploration.</w:t>
+              <w:t>“</w:t>
+            </w:r>
+            <w:r>
+              <w:t>The benefits to companies in offering service delivery based on technology are many; in</w:t>
+            </w:r>
+            <w:r>
+              <w:t xml:space="preserve"> </w:t>
+            </w:r>
+            <w:r>
+              <w:t>particular, getting consumers to perform services for themselves by using technology can result in significant savings for the company</w:t>
+            </w:r>
+            <w:r>
+              <w:t>”</w:t>
+            </w:r>
+            <w:r>
+              <w:t xml:space="preserve"> (Barrett 1997; Blumberg 1994).</w:t>
             </w:r>
           </w:p>
           <w:p>
@@ -1106,7 +1382,7 @@
               <w:ind w:left="0"/>
             </w:pPr>
             <w:r>
-              <w:t>We also researched on various ways that dependant threads can be killed, (more details available in the document titled Exploration). However we were unsuccessful in finding an implementation that would work in our case. To tackle this on line 164 of the Main class, we made use of System.exit(0); to allow the program to cleanly exit after completing all execution.</w:t>
+              <w:t>Our project allows the owner of Gluttons Bay to evaluate whether the “sit-down” service model as compared to the “self-service” model would work more efficiently for his own company. After reading the quotes from the papers above, the owner was very worried, but after seeing the results, he feels the technology he has invested in, accompanied with the ambience and restaurant values well justify the time spent by his employees as compared to Subway’s employees.</w:t>
             </w:r>
           </w:p>
           <w:p>
@@ -1114,14 +1390,34 @@
               <w:pStyle w:val="ListParagraph"/>
               <w:ind w:left="0"/>
             </w:pPr>
-          </w:p>
-          <w:p>
-            <w:pPr>
-              <w:pStyle w:val="ListParagraph"/>
-              <w:ind w:left="0"/>
-            </w:pPr>
-            <w:r>
-              <w:t>Lastly, we also researched some extra topics like CountDownLatch to see if there was a possibility of including it in our project.</w:t>
+            <w:r>
+              <w:t xml:space="preserve">Additionally, the owner was </w:t>
+            </w:r>
+            <w:r>
+              <w:t xml:space="preserve">happy </w:t>
+            </w:r>
+            <w:r>
+              <w:t>to know that we have provided code that by commenting and uncommenting certain sections, the Gluttons Bay model would provide a more real life simulation based on the variance of time taken to prepare different courses etc. The sections of code that need uncommenting are on lines 36</w:t>
+            </w:r>
+            <w:r>
+              <w:t xml:space="preserve"> and</w:t>
+            </w:r>
+            <w:r>
+              <w:t xml:space="preserve"> </w:t>
+            </w:r>
+            <w:r>
+              <w:t>44</w:t>
+            </w:r>
+            <w:r>
+              <w:t xml:space="preserve">, 61 and 69 of Waiter.java, </w:t>
+            </w:r>
+            <w:r>
+              <w:t xml:space="preserve">and 37 and 44 of Chef.java. The subsequent pieces of code that need to be commented out are on lines 45 and 51, 70 and 76 </w:t>
+            </w:r>
+            <w:bookmarkStart w:id="0" w:name="_GoBack"/>
+            <w:bookmarkEnd w:id="0"/>
+            <w:r>
+              <w:t>in Waiter.java, and 46 and 51 in Chef.java.</w:t>
             </w:r>
           </w:p>
         </w:tc>
@@ -1129,7 +1425,7 @@
       <w:tr>
         <w:tc>
           <w:tcPr>
-            <w:tcW w:w="2852" w:type="dxa"/>
+            <w:tcW w:w="1696" w:type="dxa"/>
           </w:tcPr>
           <w:p>
             <w:pPr>
@@ -1143,13 +1439,14 @@
               <w:rPr>
                 <w:b/>
               </w:rPr>
-              <w:t>Innovation</w:t>
+              <w:lastRenderedPageBreak/>
+              <w:t>Adherence to coding conventions &amp; good practices</w:t>
             </w:r>
           </w:p>
         </w:tc>
         <w:tc>
           <w:tcPr>
-            <w:tcW w:w="6164" w:type="dxa"/>
+            <w:tcW w:w="7320" w:type="dxa"/>
           </w:tcPr>
           <w:p>
             <w:pPr>
@@ -1157,7 +1454,85 @@
               <w:ind w:left="0"/>
             </w:pPr>
             <w:r>
-              <w:t>Why is your project innovative?</w:t>
+              <w:t xml:space="preserve">We used the following site as a reference on what the best practices when writing multi-threading applications are: </w:t>
+            </w:r>
+            <w:hyperlink r:id="rId23" w:history="1">
+              <w:r>
+                <w:rPr>
+                  <w:rStyle w:val="Hyperlink"/>
+                  <w:rFonts w:ascii="Courier New" w:hAnsi="Courier New" w:cs="Courier New"/>
+                  <w:b/>
+                  <w:bCs/>
+                  <w:color w:val="4C6B87"/>
+                  <w:sz w:val="18"/>
+                  <w:szCs w:val="18"/>
+                  <w:shd w:val="clear" w:color="auto" w:fill="EEEEEF"/>
+                </w:rPr>
+                <w:t>link</w:t>
+              </w:r>
+            </w:hyperlink>
+            <w:r>
+              <w:t xml:space="preserve"> </w:t>
+            </w:r>
+          </w:p>
+          <w:p>
+            <w:pPr>
+              <w:pStyle w:val="ListParagraph"/>
+              <w:ind w:left="0"/>
+            </w:pPr>
+            <w:r>
+              <w:t>The main ones we implemented include:</w:t>
+            </w:r>
+          </w:p>
+          <w:p>
+            <w:pPr>
+              <w:pStyle w:val="ListParagraph"/>
+              <w:numPr>
+                <w:ilvl w:val="0"/>
+                <w:numId w:val="4"/>
+              </w:numPr>
+            </w:pPr>
+            <w:r>
+              <w:t xml:space="preserve">Thread management and Executor Thread pools - by re-using threads through </w:t>
+            </w:r>
+            <w:proofErr w:type="spellStart"/>
+            <w:r>
+              <w:t>newCachedThreadPool</w:t>
+            </w:r>
+            <w:proofErr w:type="spellEnd"/>
+            <w:r>
+              <w:t xml:space="preserve"> in the Executor Service</w:t>
+            </w:r>
+          </w:p>
+          <w:p>
+            <w:pPr>
+              <w:pStyle w:val="ListParagraph"/>
+              <w:numPr>
+                <w:ilvl w:val="0"/>
+                <w:numId w:val="4"/>
+              </w:numPr>
+            </w:pPr>
+            <w:proofErr w:type="spellStart"/>
+            <w:r>
+              <w:t>Runnables</w:t>
+            </w:r>
+            <w:proofErr w:type="spellEnd"/>
+            <w:r>
+              <w:t xml:space="preserve"> vs. </w:t>
+            </w:r>
+            <w:proofErr w:type="spellStart"/>
+            <w:r>
+              <w:t>Callables</w:t>
+            </w:r>
+            <w:proofErr w:type="spellEnd"/>
+            <w:r>
+              <w:t xml:space="preserve"> – used both in different implementations although we did not throw any error </w:t>
+            </w:r>
+            <w:r>
+              <w:t>when</w:t>
+            </w:r>
+            <w:r>
+              <w:t xml:space="preserve"> using Callable</w:t>
             </w:r>
           </w:p>
         </w:tc>
@@ -1165,7 +1540,7 @@
       <w:tr>
         <w:tc>
           <w:tcPr>
-            <w:tcW w:w="2852" w:type="dxa"/>
+            <w:tcW w:w="1696" w:type="dxa"/>
           </w:tcPr>
           <w:p>
             <w:pPr>
@@ -1179,83 +1554,218 @@
               <w:rPr>
                 <w:b/>
               </w:rPr>
-              <w:t>Adherence to coding conventions &amp; good practices</w:t>
+              <w:t>References/</w:t>
+            </w:r>
+            <w:r>
+              <w:rPr>
+                <w:b/>
+              </w:rPr>
+              <w:t xml:space="preserve"> </w:t>
+            </w:r>
+            <w:r>
+              <w:rPr>
+                <w:b/>
+              </w:rPr>
+              <w:t>Acknowledgement</w:t>
             </w:r>
           </w:p>
         </w:tc>
         <w:tc>
           <w:tcPr>
-            <w:tcW w:w="6164" w:type="dxa"/>
+            <w:tcW w:w="7320" w:type="dxa"/>
           </w:tcPr>
           <w:p>
             <w:pPr>
               <w:pStyle w:val="ListParagraph"/>
-              <w:ind w:left="0"/>
+              <w:numPr>
+                <w:ilvl w:val="0"/>
+                <w:numId w:val="3"/>
+              </w:numPr>
             </w:pPr>
             <w:r>
-              <w:t xml:space="preserve">Is there anything noteworthy that you want to mention? E.g. usage of a well-known multi-threading “best-practice”, or OO design pattern etc. </w:t>
-            </w:r>
-          </w:p>
-        </w:tc>
-      </w:tr>
-      <w:tr>
-        <w:tc>
-          <w:tcPr>
-            <w:tcW w:w="2852" w:type="dxa"/>
-          </w:tcPr>
-          <w:p>
-            <w:pPr>
-              <w:pStyle w:val="ListParagraph"/>
-              <w:ind w:left="0"/>
-              <w:rPr>
-                <w:b/>
-              </w:rPr>
-            </w:pPr>
-            <w:r>
-              <w:rPr>
-                <w:b/>
-              </w:rPr>
-              <w:lastRenderedPageBreak/>
-              <w:t>References/Acknowledgement</w:t>
-            </w:r>
-          </w:p>
-        </w:tc>
-        <w:tc>
-          <w:tcPr>
-            <w:tcW w:w="6164" w:type="dxa"/>
-          </w:tcPr>
-          <w:p>
-            <w:pPr>
-              <w:pStyle w:val="ListParagraph"/>
-              <w:ind w:left="0"/>
-            </w:pPr>
-            <w:r>
-              <w:t>We used third party code from github user heidtJJ (Jared Heidt) as our starting point and built on it</w:t>
+              <w:t xml:space="preserve">We </w:t>
+            </w:r>
+            <w:r>
+              <w:t>referenced the project written by GitH</w:t>
+            </w:r>
+            <w:r>
+              <w:t xml:space="preserve">ub user </w:t>
+            </w:r>
+            <w:proofErr w:type="spellStart"/>
+            <w:r>
+              <w:t>heidtJJ</w:t>
+            </w:r>
+            <w:proofErr w:type="spellEnd"/>
+            <w:r>
+              <w:t xml:space="preserve"> (Jared </w:t>
+            </w:r>
+            <w:proofErr w:type="spellStart"/>
+            <w:r>
+              <w:t>Heidt</w:t>
+            </w:r>
+            <w:proofErr w:type="spellEnd"/>
+            <w:r>
+              <w:t>) as ou</w:t>
+            </w:r>
+            <w:r>
+              <w:t xml:space="preserve">r starting point and built on the concept. </w:t>
+            </w:r>
+            <w:r>
+              <w:t xml:space="preserve">The code to his </w:t>
+            </w:r>
+            <w:hyperlink r:id="rId24" w:history="1">
+              <w:r>
+                <w:rPr>
+                  <w:rStyle w:val="Hyperlink"/>
+                  <w:rFonts w:ascii="Courier New" w:hAnsi="Courier New" w:cs="Courier New"/>
+                  <w:b/>
+                  <w:bCs/>
+                  <w:color w:val="4C6B87"/>
+                  <w:sz w:val="18"/>
+                  <w:szCs w:val="18"/>
+                  <w:shd w:val="clear" w:color="auto" w:fill="EEEEEF"/>
+                </w:rPr>
+                <w:t>pr</w:t>
+              </w:r>
+              <w:r>
+                <w:rPr>
+                  <w:rStyle w:val="Hyperlink"/>
+                  <w:rFonts w:ascii="Courier New" w:hAnsi="Courier New" w:cs="Courier New"/>
+                  <w:b/>
+                  <w:bCs/>
+                  <w:color w:val="4C6B87"/>
+                  <w:sz w:val="18"/>
+                  <w:szCs w:val="18"/>
+                  <w:shd w:val="clear" w:color="auto" w:fill="EEEEEF"/>
+                </w:rPr>
+                <w:t>o</w:t>
+              </w:r>
+              <w:r>
+                <w:rPr>
+                  <w:rStyle w:val="Hyperlink"/>
+                  <w:rFonts w:ascii="Courier New" w:hAnsi="Courier New" w:cs="Courier New"/>
+                  <w:b/>
+                  <w:bCs/>
+                  <w:color w:val="4C6B87"/>
+                  <w:sz w:val="18"/>
+                  <w:szCs w:val="18"/>
+                  <w:shd w:val="clear" w:color="auto" w:fill="EEEEEF"/>
+                </w:rPr>
+                <w:t>ject</w:t>
+              </w:r>
+            </w:hyperlink>
+            <w:r>
+              <w:t xml:space="preserve"> </w:t>
+            </w:r>
+            <w:r>
+              <w:t xml:space="preserve">can be found </w:t>
+            </w:r>
+            <w:r>
+              <w:t>in the folder titled reference.</w:t>
             </w:r>
           </w:p>
           <w:p>
             <w:pPr>
               <w:pStyle w:val="ListParagraph"/>
-              <w:ind w:left="0"/>
+              <w:numPr>
+                <w:ilvl w:val="0"/>
+                <w:numId w:val="3"/>
+              </w:numPr>
             </w:pPr>
             <w:r>
-              <w:t>The code to his project is in the folder titled reference.</w:t>
+              <w:t xml:space="preserve">We have also used the </w:t>
+            </w:r>
+            <w:proofErr w:type="spellStart"/>
+            <w:r>
+              <w:t>StopWatch</w:t>
+            </w:r>
+            <w:proofErr w:type="spellEnd"/>
+            <w:r>
+              <w:t xml:space="preserve"> </w:t>
+            </w:r>
+            <w:r>
+              <w:t xml:space="preserve">class written by </w:t>
+            </w:r>
+            <w:r>
+              <w:t>Prof</w:t>
+            </w:r>
+            <w:r>
+              <w:t xml:space="preserve"> Kevin Steppe and modified by Prof </w:t>
+            </w:r>
+            <w:proofErr w:type="spellStart"/>
+            <w:r>
+              <w:t>Mok</w:t>
+            </w:r>
+            <w:proofErr w:type="spellEnd"/>
+            <w:r>
+              <w:t xml:space="preserve"> </w:t>
+            </w:r>
+            <w:proofErr w:type="spellStart"/>
+            <w:r>
+              <w:t>Heng</w:t>
+            </w:r>
+            <w:proofErr w:type="spellEnd"/>
+            <w:r>
+              <w:t xml:space="preserve"> Ngee</w:t>
             </w:r>
           </w:p>
           <w:p>
             <w:pPr>
               <w:pStyle w:val="ListParagraph"/>
-              <w:ind w:left="0"/>
+              <w:numPr>
+                <w:ilvl w:val="0"/>
+                <w:numId w:val="3"/>
+              </w:numPr>
             </w:pPr>
             <w:r>
-              <w:t xml:space="preserve">We have also used the StopWatch </w:t>
-            </w:r>
+              <w:t>Lastly, we used code from some of the links in the exploration document, integrated and thereafter built the implementations into our project.</w:t>
+            </w:r>
+          </w:p>
+          <w:p>
+            <w:pPr>
+              <w:pStyle w:val="ListParagraph"/>
+              <w:numPr>
+                <w:ilvl w:val="0"/>
+                <w:numId w:val="3"/>
+              </w:numPr>
+              <w:rPr>
+                <w:rStyle w:val="Hyperlink"/>
+                <w:rFonts w:ascii="Courier New" w:hAnsi="Courier New" w:cs="Courier New"/>
+                <w:b/>
+                <w:bCs/>
+                <w:color w:val="4C6B87"/>
+                <w:sz w:val="18"/>
+                <w:szCs w:val="18"/>
+                <w:shd w:val="clear" w:color="auto" w:fill="EEEEEF"/>
+              </w:rPr>
+            </w:pPr>
+            <w:r>
+              <w:t xml:space="preserve">The reference to papers was made from a journal article retrieved from: </w:t>
+            </w:r>
+            <w:hyperlink r:id="rId25" w:history="1">
+              <w:r>
+                <w:rPr>
+                  <w:rStyle w:val="Hyperlink"/>
+                  <w:rFonts w:ascii="Courier New" w:hAnsi="Courier New" w:cs="Courier New"/>
+                  <w:b/>
+                  <w:bCs/>
+                  <w:color w:val="4C6B87"/>
+                  <w:sz w:val="18"/>
+                  <w:szCs w:val="18"/>
+                  <w:shd w:val="clear" w:color="auto" w:fill="EEEEEF"/>
+                </w:rPr>
+                <w:t>https://search.library.smu.edu.sg/primo-explore/fulldisplay?docid=TN_springer_jour10.1177/0092070302303001&amp;context=PC&amp;vid=SMU_NUI&amp;search_scope=Everything&amp;tab=default_tab&amp;lang=en_US</w:t>
+              </w:r>
+            </w:hyperlink>
+          </w:p>
+          <w:p>
+            <w:pPr>
+              <w:pStyle w:val="ListParagraph"/>
+            </w:pPr>
           </w:p>
         </w:tc>
       </w:tr>
     </w:tbl>
-    <w:p/>
-    <w:p/>
     <w:p/>
     <w:sectPr>
       <w:pgSz w:w="11906" w:h="16838"/>
@@ -1270,6 +1780,208 @@
 <file path=word/numbering.xml><?xml version="1.0" encoding="utf-8"?>
 <w:numbering xmlns:wpc="http://schemas.microsoft.com/office/word/2010/wordprocessingCanvas" xmlns:mc="http://schemas.openxmlformats.org/markup-compatibility/2006" xmlns:o="urn:schemas-microsoft-com:office:office" xmlns:r="http://schemas.openxmlformats.org/officeDocument/2006/relationships" xmlns:m="http://schemas.openxmlformats.org/officeDocument/2006/math" xmlns:v="urn:schemas-microsoft-com:vml" xmlns:wp14="http://schemas.microsoft.com/office/word/2010/wordprocessingDrawing" xmlns:wp="http://schemas.openxmlformats.org/drawingml/2006/wordprocessingDrawing" xmlns:w10="urn:schemas-microsoft-com:office:word" xmlns:w="http://schemas.openxmlformats.org/wordprocessingml/2006/main" xmlns:w14="http://schemas.microsoft.com/office/word/2010/wordml" xmlns:w15="http://schemas.microsoft.com/office/word/2012/wordml" xmlns:wpg="http://schemas.microsoft.com/office/word/2010/wordprocessingGroup" xmlns:wpi="http://schemas.microsoft.com/office/word/2010/wordprocessingInk" xmlns:wne="http://schemas.microsoft.com/office/word/2006/wordml" xmlns:wps="http://schemas.microsoft.com/office/word/2010/wordprocessingShape" mc:Ignorable="w14 w15 wp14">
   <w:abstractNum w:abstractNumId="0" w15:restartNumberingAfterBreak="0">
+    <w:nsid w:val="15994666"/>
+    <w:multiLevelType w:val="hybridMultilevel"/>
+    <w:tmpl w:val="F15AD164"/>
+    <w:lvl w:ilvl="0" w:tplc="08090001">
+      <w:start w:val="1"/>
+      <w:numFmt w:val="bullet"/>
+      <w:lvlText w:val=""/>
+      <w:lvlJc w:val="left"/>
+      <w:pPr>
+        <w:ind w:left="720" w:hanging="360"/>
+      </w:pPr>
+      <w:rPr>
+        <w:rFonts w:ascii="Symbol" w:hAnsi="Symbol" w:hint="default"/>
+      </w:rPr>
+    </w:lvl>
+    <w:lvl w:ilvl="1" w:tplc="08090003" w:tentative="1">
+      <w:start w:val="1"/>
+      <w:numFmt w:val="bullet"/>
+      <w:lvlText w:val="o"/>
+      <w:lvlJc w:val="left"/>
+      <w:pPr>
+        <w:ind w:left="1440" w:hanging="360"/>
+      </w:pPr>
+      <w:rPr>
+        <w:rFonts w:ascii="Courier New" w:hAnsi="Courier New" w:cs="Courier New" w:hint="default"/>
+      </w:rPr>
+    </w:lvl>
+    <w:lvl w:ilvl="2" w:tplc="08090005" w:tentative="1">
+      <w:start w:val="1"/>
+      <w:numFmt w:val="bullet"/>
+      <w:lvlText w:val=""/>
+      <w:lvlJc w:val="left"/>
+      <w:pPr>
+        <w:ind w:left="2160" w:hanging="360"/>
+      </w:pPr>
+      <w:rPr>
+        <w:rFonts w:ascii="Wingdings" w:hAnsi="Wingdings" w:hint="default"/>
+      </w:rPr>
+    </w:lvl>
+    <w:lvl w:ilvl="3" w:tplc="08090001" w:tentative="1">
+      <w:start w:val="1"/>
+      <w:numFmt w:val="bullet"/>
+      <w:lvlText w:val=""/>
+      <w:lvlJc w:val="left"/>
+      <w:pPr>
+        <w:ind w:left="2880" w:hanging="360"/>
+      </w:pPr>
+      <w:rPr>
+        <w:rFonts w:ascii="Symbol" w:hAnsi="Symbol" w:hint="default"/>
+      </w:rPr>
+    </w:lvl>
+    <w:lvl w:ilvl="4" w:tplc="08090003" w:tentative="1">
+      <w:start w:val="1"/>
+      <w:numFmt w:val="bullet"/>
+      <w:lvlText w:val="o"/>
+      <w:lvlJc w:val="left"/>
+      <w:pPr>
+        <w:ind w:left="3600" w:hanging="360"/>
+      </w:pPr>
+      <w:rPr>
+        <w:rFonts w:ascii="Courier New" w:hAnsi="Courier New" w:cs="Courier New" w:hint="default"/>
+      </w:rPr>
+    </w:lvl>
+    <w:lvl w:ilvl="5" w:tplc="08090005" w:tentative="1">
+      <w:start w:val="1"/>
+      <w:numFmt w:val="bullet"/>
+      <w:lvlText w:val=""/>
+      <w:lvlJc w:val="left"/>
+      <w:pPr>
+        <w:ind w:left="4320" w:hanging="360"/>
+      </w:pPr>
+      <w:rPr>
+        <w:rFonts w:ascii="Wingdings" w:hAnsi="Wingdings" w:hint="default"/>
+      </w:rPr>
+    </w:lvl>
+    <w:lvl w:ilvl="6" w:tplc="08090001" w:tentative="1">
+      <w:start w:val="1"/>
+      <w:numFmt w:val="bullet"/>
+      <w:lvlText w:val=""/>
+      <w:lvlJc w:val="left"/>
+      <w:pPr>
+        <w:ind w:left="5040" w:hanging="360"/>
+      </w:pPr>
+      <w:rPr>
+        <w:rFonts w:ascii="Symbol" w:hAnsi="Symbol" w:hint="default"/>
+      </w:rPr>
+    </w:lvl>
+    <w:lvl w:ilvl="7" w:tplc="08090003" w:tentative="1">
+      <w:start w:val="1"/>
+      <w:numFmt w:val="bullet"/>
+      <w:lvlText w:val="o"/>
+      <w:lvlJc w:val="left"/>
+      <w:pPr>
+        <w:ind w:left="5760" w:hanging="360"/>
+      </w:pPr>
+      <w:rPr>
+        <w:rFonts w:ascii="Courier New" w:hAnsi="Courier New" w:cs="Courier New" w:hint="default"/>
+      </w:rPr>
+    </w:lvl>
+    <w:lvl w:ilvl="8" w:tplc="08090005" w:tentative="1">
+      <w:start w:val="1"/>
+      <w:numFmt w:val="bullet"/>
+      <w:lvlText w:val=""/>
+      <w:lvlJc w:val="left"/>
+      <w:pPr>
+        <w:ind w:left="6480" w:hanging="360"/>
+      </w:pPr>
+      <w:rPr>
+        <w:rFonts w:ascii="Wingdings" w:hAnsi="Wingdings" w:hint="default"/>
+      </w:rPr>
+    </w:lvl>
+  </w:abstractNum>
+  <w:abstractNum w:abstractNumId="1" w15:restartNumberingAfterBreak="0">
+    <w:nsid w:val="1D950111"/>
+    <w:multiLevelType w:val="hybridMultilevel"/>
+    <w:tmpl w:val="ECFACB72"/>
+    <w:lvl w:ilvl="0" w:tplc="3E8ABA9E">
+      <w:start w:val="1"/>
+      <w:numFmt w:val="decimal"/>
+      <w:lvlText w:val="%1.)"/>
+      <w:lvlJc w:val="left"/>
+      <w:pPr>
+        <w:ind w:left="720" w:hanging="360"/>
+      </w:pPr>
+      <w:rPr>
+        <w:rFonts w:hint="default"/>
+      </w:rPr>
+    </w:lvl>
+    <w:lvl w:ilvl="1" w:tplc="08090019" w:tentative="1">
+      <w:start w:val="1"/>
+      <w:numFmt w:val="lowerLetter"/>
+      <w:lvlText w:val="%2."/>
+      <w:lvlJc w:val="left"/>
+      <w:pPr>
+        <w:ind w:left="1440" w:hanging="360"/>
+      </w:pPr>
+    </w:lvl>
+    <w:lvl w:ilvl="2" w:tplc="0809001B" w:tentative="1">
+      <w:start w:val="1"/>
+      <w:numFmt w:val="lowerRoman"/>
+      <w:lvlText w:val="%3."/>
+      <w:lvlJc w:val="right"/>
+      <w:pPr>
+        <w:ind w:left="2160" w:hanging="180"/>
+      </w:pPr>
+    </w:lvl>
+    <w:lvl w:ilvl="3" w:tplc="0809000F" w:tentative="1">
+      <w:start w:val="1"/>
+      <w:numFmt w:val="decimal"/>
+      <w:lvlText w:val="%4."/>
+      <w:lvlJc w:val="left"/>
+      <w:pPr>
+        <w:ind w:left="2880" w:hanging="360"/>
+      </w:pPr>
+    </w:lvl>
+    <w:lvl w:ilvl="4" w:tplc="08090019" w:tentative="1">
+      <w:start w:val="1"/>
+      <w:numFmt w:val="lowerLetter"/>
+      <w:lvlText w:val="%5."/>
+      <w:lvlJc w:val="left"/>
+      <w:pPr>
+        <w:ind w:left="3600" w:hanging="360"/>
+      </w:pPr>
+    </w:lvl>
+    <w:lvl w:ilvl="5" w:tplc="0809001B" w:tentative="1">
+      <w:start w:val="1"/>
+      <w:numFmt w:val="lowerRoman"/>
+      <w:lvlText w:val="%6."/>
+      <w:lvlJc w:val="right"/>
+      <w:pPr>
+        <w:ind w:left="4320" w:hanging="180"/>
+      </w:pPr>
+    </w:lvl>
+    <w:lvl w:ilvl="6" w:tplc="0809000F" w:tentative="1">
+      <w:start w:val="1"/>
+      <w:numFmt w:val="decimal"/>
+      <w:lvlText w:val="%7."/>
+      <w:lvlJc w:val="left"/>
+      <w:pPr>
+        <w:ind w:left="5040" w:hanging="360"/>
+      </w:pPr>
+    </w:lvl>
+    <w:lvl w:ilvl="7" w:tplc="08090019" w:tentative="1">
+      <w:start w:val="1"/>
+      <w:numFmt w:val="lowerLetter"/>
+      <w:lvlText w:val="%8."/>
+      <w:lvlJc w:val="left"/>
+      <w:pPr>
+        <w:ind w:left="5760" w:hanging="360"/>
+      </w:pPr>
+    </w:lvl>
+    <w:lvl w:ilvl="8" w:tplc="0809001B" w:tentative="1">
+      <w:start w:val="1"/>
+      <w:numFmt w:val="lowerRoman"/>
+      <w:lvlText w:val="%9."/>
+      <w:lvlJc w:val="right"/>
+      <w:pPr>
+        <w:ind w:left="6480" w:hanging="180"/>
+      </w:pPr>
+    </w:lvl>
+  </w:abstractNum>
+  <w:abstractNum w:abstractNumId="2" w15:restartNumberingAfterBreak="0">
     <w:nsid w:val="23EE096C"/>
     <w:multiLevelType w:val="hybridMultilevel"/>
     <w:tmpl w:val="5E14B7A2"/>
@@ -1358,7 +2070,7 @@
       </w:pPr>
     </w:lvl>
   </w:abstractNum>
-  <w:abstractNum w:abstractNumId="1" w15:restartNumberingAfterBreak="0">
+  <w:abstractNum w:abstractNumId="3" w15:restartNumberingAfterBreak="0">
     <w:nsid w:val="59A25C3B"/>
     <w:multiLevelType w:val="hybridMultilevel"/>
     <w:tmpl w:val="5E14B7A2"/>
@@ -1448,9 +2160,15 @@
     </w:lvl>
   </w:abstractNum>
   <w:num w:numId="1">
+    <w:abstractNumId w:val="2"/>
+  </w:num>
+  <w:num w:numId="2">
+    <w:abstractNumId w:val="3"/>
+  </w:num>
+  <w:num w:numId="3">
     <w:abstractNumId w:val="0"/>
   </w:num>
-  <w:num w:numId="2">
+  <w:num w:numId="4">
     <w:abstractNumId w:val="1"/>
   </w:num>
 </w:numbering>
@@ -1931,11 +2649,22 @@
     <w:name w:val="Hyperlink"/>
     <w:basedOn w:val="DefaultParagraphFont"/>
     <w:uiPriority w:val="99"/>
-    <w:semiHidden/>
     <w:unhideWhenUsed/>
     <w:rsid w:val="00D646C5"/>
     <w:rPr>
       <w:color w:val="0000FF"/>
+      <w:u w:val="single"/>
+    </w:rPr>
+  </w:style>
+  <w:style w:type="character" w:styleId="FollowedHyperlink">
+    <w:name w:val="FollowedHyperlink"/>
+    <w:basedOn w:val="DefaultParagraphFont"/>
+    <w:uiPriority w:val="99"/>
+    <w:semiHidden/>
+    <w:unhideWhenUsed/>
+    <w:rsid w:val="006E7307"/>
+    <w:rPr>
+      <w:color w:val="954F72" w:themeColor="followedHyperlink"/>
       <w:u w:val="single"/>
     </w:rPr>
   </w:style>
@@ -3727,28 +4456,28 @@
     </dgm:pt>
   </dgm:ptLst>
   <dgm:cxnLst>
-    <dgm:cxn modelId="{B56163BB-03BB-4F79-B37D-249A6A4356BF}" srcId="{60566AB9-D235-456F-BE40-924589E046B1}" destId="{A3E3CB43-39B7-4CBC-B61D-B6A67AF463DD}" srcOrd="1" destOrd="0" parTransId="{BF37EDF8-A160-4DE6-9E7F-3DE640213775}" sibTransId="{96B043FC-7A71-4BBC-950F-ED2AA2D12878}"/>
-    <dgm:cxn modelId="{88A8C8B7-86AE-4C6C-B486-EF12B56291E0}" srcId="{60566AB9-D235-456F-BE40-924589E046B1}" destId="{1B2D6B83-5B7F-4C54-BFC3-65BEC0BFFF3B}" srcOrd="0" destOrd="0" parTransId="{A210D0A7-3640-4697-9D8D-BAEA2D15A1DF}" sibTransId="{9AB25672-E0E7-4E21-90AB-B66878403F5E}"/>
-    <dgm:cxn modelId="{3C5D895F-F9AB-4DB3-BC89-89AD0BD351A1}" type="presOf" srcId="{D72C307A-4B3F-4826-8C4A-6383A037C95A}" destId="{DBAC1759-1A68-42DD-917F-DEA2DE17F10B}" srcOrd="0" destOrd="0" presId="urn:microsoft.com/office/officeart/2005/8/layout/hProcess9"/>
     <dgm:cxn modelId="{4495BFDC-A0D2-4687-9AC1-45EAD93DB024}" srcId="{60566AB9-D235-456F-BE40-924589E046B1}" destId="{D72C307A-4B3F-4826-8C4A-6383A037C95A}" srcOrd="2" destOrd="0" parTransId="{F6BAB6AE-870F-4FA1-89D3-A924C171DF37}" sibTransId="{A18C881F-5CDA-490D-A8E5-FC89A274B136}"/>
     <dgm:cxn modelId="{EE3442D8-8CB5-40AC-88E5-19A8A14E49D8}" srcId="{60566AB9-D235-456F-BE40-924589E046B1}" destId="{962F7551-D43E-44B0-9E8B-022ACA49B6EF}" srcOrd="4" destOrd="0" parTransId="{C2FAADB3-235E-49C7-9E4C-E3269E20B67F}" sibTransId="{2EA55958-64C6-433A-916F-E903FBC0B487}"/>
-    <dgm:cxn modelId="{2D738693-27BA-47AE-870F-562C937AD541}" type="presOf" srcId="{D28897E9-29F2-4FEE-82B8-ABCD997FA3F3}" destId="{5DAA7AE5-6E4C-40C3-A8FF-829BD8FFC245}" srcOrd="0" destOrd="0" presId="urn:microsoft.com/office/officeart/2005/8/layout/hProcess9"/>
-    <dgm:cxn modelId="{D3C72E42-41B7-4354-959B-320CA2954405}" type="presOf" srcId="{1B2D6B83-5B7F-4C54-BFC3-65BEC0BFFF3B}" destId="{5BAAAC36-9765-41B8-A594-036EAD448C72}" srcOrd="0" destOrd="0" presId="urn:microsoft.com/office/officeart/2005/8/layout/hProcess9"/>
-    <dgm:cxn modelId="{45B03572-0A52-406D-9BC6-BD625DCF97DB}" type="presOf" srcId="{A3E3CB43-39B7-4CBC-B61D-B6A67AF463DD}" destId="{EF0C53CB-5B92-4A99-8E29-016F8FE3494C}" srcOrd="0" destOrd="0" presId="urn:microsoft.com/office/officeart/2005/8/layout/hProcess9"/>
-    <dgm:cxn modelId="{B3D1F04B-3879-4336-A27C-F4528B49A4E6}" type="presOf" srcId="{60566AB9-D235-456F-BE40-924589E046B1}" destId="{9D726AC7-DEB7-4216-9F82-670354E98DA3}" srcOrd="0" destOrd="0" presId="urn:microsoft.com/office/officeart/2005/8/layout/hProcess9"/>
+    <dgm:cxn modelId="{4BB47CA0-6ACD-4274-A7B5-967417642045}" type="presOf" srcId="{1B2D6B83-5B7F-4C54-BFC3-65BEC0BFFF3B}" destId="{5BAAAC36-9765-41B8-A594-036EAD448C72}" srcOrd="0" destOrd="0" presId="urn:microsoft.com/office/officeart/2005/8/layout/hProcess9"/>
+    <dgm:cxn modelId="{E0415EE1-733A-43B6-9967-9D4E16631BB2}" type="presOf" srcId="{D28897E9-29F2-4FEE-82B8-ABCD997FA3F3}" destId="{5DAA7AE5-6E4C-40C3-A8FF-829BD8FFC245}" srcOrd="0" destOrd="0" presId="urn:microsoft.com/office/officeart/2005/8/layout/hProcess9"/>
+    <dgm:cxn modelId="{E72057D1-A2E9-4CC8-B4C2-BC21EBE7C55D}" type="presOf" srcId="{D72C307A-4B3F-4826-8C4A-6383A037C95A}" destId="{DBAC1759-1A68-42DD-917F-DEA2DE17F10B}" srcOrd="0" destOrd="0" presId="urn:microsoft.com/office/officeart/2005/8/layout/hProcess9"/>
+    <dgm:cxn modelId="{88A8C8B7-86AE-4C6C-B486-EF12B56291E0}" srcId="{60566AB9-D235-456F-BE40-924589E046B1}" destId="{1B2D6B83-5B7F-4C54-BFC3-65BEC0BFFF3B}" srcOrd="0" destOrd="0" parTransId="{A210D0A7-3640-4697-9D8D-BAEA2D15A1DF}" sibTransId="{9AB25672-E0E7-4E21-90AB-B66878403F5E}"/>
+    <dgm:cxn modelId="{8772E90F-60F2-4E20-9C7C-EAAB2CB7A0E7}" type="presOf" srcId="{60566AB9-D235-456F-BE40-924589E046B1}" destId="{9D726AC7-DEB7-4216-9F82-670354E98DA3}" srcOrd="0" destOrd="0" presId="urn:microsoft.com/office/officeart/2005/8/layout/hProcess9"/>
+    <dgm:cxn modelId="{B56163BB-03BB-4F79-B37D-249A6A4356BF}" srcId="{60566AB9-D235-456F-BE40-924589E046B1}" destId="{A3E3CB43-39B7-4CBC-B61D-B6A67AF463DD}" srcOrd="1" destOrd="0" parTransId="{BF37EDF8-A160-4DE6-9E7F-3DE640213775}" sibTransId="{96B043FC-7A71-4BBC-950F-ED2AA2D12878}"/>
+    <dgm:cxn modelId="{5237875D-0993-4646-BC39-873F278F4F35}" type="presOf" srcId="{A3E3CB43-39B7-4CBC-B61D-B6A67AF463DD}" destId="{EF0C53CB-5B92-4A99-8E29-016F8FE3494C}" srcOrd="0" destOrd="0" presId="urn:microsoft.com/office/officeart/2005/8/layout/hProcess9"/>
+    <dgm:cxn modelId="{7ADC3B25-1D75-4D03-B969-AC3148E8493A}" type="presOf" srcId="{962F7551-D43E-44B0-9E8B-022ACA49B6EF}" destId="{809C0D01-6A76-4E8D-A8D9-6517439D0156}" srcOrd="0" destOrd="0" presId="urn:microsoft.com/office/officeart/2005/8/layout/hProcess9"/>
     <dgm:cxn modelId="{F8F9ED21-9A44-4A87-9A34-46B48AB5BEA7}" srcId="{60566AB9-D235-456F-BE40-924589E046B1}" destId="{D28897E9-29F2-4FEE-82B8-ABCD997FA3F3}" srcOrd="3" destOrd="0" parTransId="{713FE1F2-0A7D-42B6-9706-E77AD9137A98}" sibTransId="{23EEBA14-6914-468E-9C8B-88670B31FF13}"/>
-    <dgm:cxn modelId="{644BDAEF-1B71-49C8-912D-DCD04F52AD94}" type="presOf" srcId="{962F7551-D43E-44B0-9E8B-022ACA49B6EF}" destId="{809C0D01-6A76-4E8D-A8D9-6517439D0156}" srcOrd="0" destOrd="0" presId="urn:microsoft.com/office/officeart/2005/8/layout/hProcess9"/>
-    <dgm:cxn modelId="{C555A0C4-8931-4EF6-9A98-2D221DF6D14C}" type="presParOf" srcId="{9D726AC7-DEB7-4216-9F82-670354E98DA3}" destId="{A37DB35C-1E62-4120-AB05-C2C033F31D18}" srcOrd="0" destOrd="0" presId="urn:microsoft.com/office/officeart/2005/8/layout/hProcess9"/>
-    <dgm:cxn modelId="{3013F5D3-6589-4EDE-B1C6-357C0BF61E76}" type="presParOf" srcId="{9D726AC7-DEB7-4216-9F82-670354E98DA3}" destId="{031612C3-F230-4B7E-935A-1FAAC1B4D9B1}" srcOrd="1" destOrd="0" presId="urn:microsoft.com/office/officeart/2005/8/layout/hProcess9"/>
-    <dgm:cxn modelId="{8DEDC675-3809-4695-8467-217E39DEE5DA}" type="presParOf" srcId="{031612C3-F230-4B7E-935A-1FAAC1B4D9B1}" destId="{5BAAAC36-9765-41B8-A594-036EAD448C72}" srcOrd="0" destOrd="0" presId="urn:microsoft.com/office/officeart/2005/8/layout/hProcess9"/>
-    <dgm:cxn modelId="{CBAC3C37-3E83-4C6D-B301-E5EF1EEB76A9}" type="presParOf" srcId="{031612C3-F230-4B7E-935A-1FAAC1B4D9B1}" destId="{C6767DA2-BD79-45CA-A7A0-0C11EE548586}" srcOrd="1" destOrd="0" presId="urn:microsoft.com/office/officeart/2005/8/layout/hProcess9"/>
-    <dgm:cxn modelId="{9644A47A-2C77-4FAA-BB19-A636E9BBE548}" type="presParOf" srcId="{031612C3-F230-4B7E-935A-1FAAC1B4D9B1}" destId="{EF0C53CB-5B92-4A99-8E29-016F8FE3494C}" srcOrd="2" destOrd="0" presId="urn:microsoft.com/office/officeart/2005/8/layout/hProcess9"/>
-    <dgm:cxn modelId="{250F0580-3A9C-4478-97D0-8CC3AF16DE40}" type="presParOf" srcId="{031612C3-F230-4B7E-935A-1FAAC1B4D9B1}" destId="{34F8AE96-F145-4C3D-9AE4-DA6B75B8870F}" srcOrd="3" destOrd="0" presId="urn:microsoft.com/office/officeart/2005/8/layout/hProcess9"/>
-    <dgm:cxn modelId="{69127FD8-F771-4E0E-9C2B-BDE259E539A4}" type="presParOf" srcId="{031612C3-F230-4B7E-935A-1FAAC1B4D9B1}" destId="{DBAC1759-1A68-42DD-917F-DEA2DE17F10B}" srcOrd="4" destOrd="0" presId="urn:microsoft.com/office/officeart/2005/8/layout/hProcess9"/>
-    <dgm:cxn modelId="{9AD8350E-3163-4CE5-BE69-39E220B57233}" type="presParOf" srcId="{031612C3-F230-4B7E-935A-1FAAC1B4D9B1}" destId="{B834FB7D-D995-4DA7-BAB6-A2F188B01138}" srcOrd="5" destOrd="0" presId="urn:microsoft.com/office/officeart/2005/8/layout/hProcess9"/>
-    <dgm:cxn modelId="{6BB1A9F7-BB0E-4D70-9A8E-63D2CD5F5BD7}" type="presParOf" srcId="{031612C3-F230-4B7E-935A-1FAAC1B4D9B1}" destId="{5DAA7AE5-6E4C-40C3-A8FF-829BD8FFC245}" srcOrd="6" destOrd="0" presId="urn:microsoft.com/office/officeart/2005/8/layout/hProcess9"/>
-    <dgm:cxn modelId="{5C223F69-B330-423B-BE54-38629C96640D}" type="presParOf" srcId="{031612C3-F230-4B7E-935A-1FAAC1B4D9B1}" destId="{F10F7EBC-C3CE-4717-9A28-857EEA2536A9}" srcOrd="7" destOrd="0" presId="urn:microsoft.com/office/officeart/2005/8/layout/hProcess9"/>
-    <dgm:cxn modelId="{9078EC16-B212-45DD-B62B-F5641C800551}" type="presParOf" srcId="{031612C3-F230-4B7E-935A-1FAAC1B4D9B1}" destId="{809C0D01-6A76-4E8D-A8D9-6517439D0156}" srcOrd="8" destOrd="0" presId="urn:microsoft.com/office/officeart/2005/8/layout/hProcess9"/>
+    <dgm:cxn modelId="{97DF41D1-E8EE-46B5-83CB-F38A295B700E}" type="presParOf" srcId="{9D726AC7-DEB7-4216-9F82-670354E98DA3}" destId="{A37DB35C-1E62-4120-AB05-C2C033F31D18}" srcOrd="0" destOrd="0" presId="urn:microsoft.com/office/officeart/2005/8/layout/hProcess9"/>
+    <dgm:cxn modelId="{CB42C592-AAB3-41CB-B3DD-85C9BE2B25FE}" type="presParOf" srcId="{9D726AC7-DEB7-4216-9F82-670354E98DA3}" destId="{031612C3-F230-4B7E-935A-1FAAC1B4D9B1}" srcOrd="1" destOrd="0" presId="urn:microsoft.com/office/officeart/2005/8/layout/hProcess9"/>
+    <dgm:cxn modelId="{44C566C7-9B95-4B63-B167-CEE96CBBF90E}" type="presParOf" srcId="{031612C3-F230-4B7E-935A-1FAAC1B4D9B1}" destId="{5BAAAC36-9765-41B8-A594-036EAD448C72}" srcOrd="0" destOrd="0" presId="urn:microsoft.com/office/officeart/2005/8/layout/hProcess9"/>
+    <dgm:cxn modelId="{1FFD7CE9-CB53-4DB3-89F4-82EF3CC6CAF4}" type="presParOf" srcId="{031612C3-F230-4B7E-935A-1FAAC1B4D9B1}" destId="{C6767DA2-BD79-45CA-A7A0-0C11EE548586}" srcOrd="1" destOrd="0" presId="urn:microsoft.com/office/officeart/2005/8/layout/hProcess9"/>
+    <dgm:cxn modelId="{8FC27000-2F73-447D-BA5A-F9CD07F625FD}" type="presParOf" srcId="{031612C3-F230-4B7E-935A-1FAAC1B4D9B1}" destId="{EF0C53CB-5B92-4A99-8E29-016F8FE3494C}" srcOrd="2" destOrd="0" presId="urn:microsoft.com/office/officeart/2005/8/layout/hProcess9"/>
+    <dgm:cxn modelId="{1C5A35B5-4ACE-4626-B127-7542398586A6}" type="presParOf" srcId="{031612C3-F230-4B7E-935A-1FAAC1B4D9B1}" destId="{34F8AE96-F145-4C3D-9AE4-DA6B75B8870F}" srcOrd="3" destOrd="0" presId="urn:microsoft.com/office/officeart/2005/8/layout/hProcess9"/>
+    <dgm:cxn modelId="{C6B2F54B-7BB4-4332-8D39-7ECDBD9085B9}" type="presParOf" srcId="{031612C3-F230-4B7E-935A-1FAAC1B4D9B1}" destId="{DBAC1759-1A68-42DD-917F-DEA2DE17F10B}" srcOrd="4" destOrd="0" presId="urn:microsoft.com/office/officeart/2005/8/layout/hProcess9"/>
+    <dgm:cxn modelId="{CB836EF7-50FD-42A2-9279-D4A4A50DF244}" type="presParOf" srcId="{031612C3-F230-4B7E-935A-1FAAC1B4D9B1}" destId="{B834FB7D-D995-4DA7-BAB6-A2F188B01138}" srcOrd="5" destOrd="0" presId="urn:microsoft.com/office/officeart/2005/8/layout/hProcess9"/>
+    <dgm:cxn modelId="{39C28090-8D81-42BA-9AA3-27BCBA3B67D0}" type="presParOf" srcId="{031612C3-F230-4B7E-935A-1FAAC1B4D9B1}" destId="{5DAA7AE5-6E4C-40C3-A8FF-829BD8FFC245}" srcOrd="6" destOrd="0" presId="urn:microsoft.com/office/officeart/2005/8/layout/hProcess9"/>
+    <dgm:cxn modelId="{403EACA9-2D3A-4938-A3DD-74BDBD600DF0}" type="presParOf" srcId="{031612C3-F230-4B7E-935A-1FAAC1B4D9B1}" destId="{F10F7EBC-C3CE-4717-9A28-857EEA2536A9}" srcOrd="7" destOrd="0" presId="urn:microsoft.com/office/officeart/2005/8/layout/hProcess9"/>
+    <dgm:cxn modelId="{06F9D3DE-151B-44A6-A763-AD51043769FC}" type="presParOf" srcId="{031612C3-F230-4B7E-935A-1FAAC1B4D9B1}" destId="{809C0D01-6A76-4E8D-A8D9-6517439D0156}" srcOrd="8" destOrd="0" presId="urn:microsoft.com/office/officeart/2005/8/layout/hProcess9"/>
   </dgm:cxnLst>
   <dgm:bg/>
   <dgm:whole/>
@@ -4107,28 +4836,28 @@
     </dgm:pt>
   </dgm:ptLst>
   <dgm:cxnLst>
-    <dgm:cxn modelId="{65696441-D8E4-4485-A47B-2C679E1F343C}" type="presOf" srcId="{F54D8E36-6EFF-4EDD-A162-65AB670A5F43}" destId="{EC11C208-B851-4923-A9C0-63C92A8C4875}" srcOrd="0" destOrd="0" presId="urn:microsoft.com/office/officeart/2005/8/layout/hProcess9"/>
-    <dgm:cxn modelId="{99538C08-6F66-4D20-8B59-533ABB9101EA}" type="presOf" srcId="{11AE4AD4-40BC-4581-A233-1DFEF2CDBFF7}" destId="{C99BF5FD-405F-40D3-85FC-ED6B08890574}" srcOrd="0" destOrd="0" presId="urn:microsoft.com/office/officeart/2005/8/layout/hProcess9"/>
-    <dgm:cxn modelId="{5A95E5B5-7B13-4472-878D-44C5D1B21FF3}" type="presOf" srcId="{B1917692-FBD1-401C-B56C-8BFEC3395F9F}" destId="{4E71BB91-B31A-4CDE-8000-B78AF28DBE80}" srcOrd="0" destOrd="0" presId="urn:microsoft.com/office/officeart/2005/8/layout/hProcess9"/>
     <dgm:cxn modelId="{5D9528AD-791D-4338-90DB-5E896E92564E}" srcId="{11AE4AD4-40BC-4581-A233-1DFEF2CDBFF7}" destId="{B1917692-FBD1-401C-B56C-8BFEC3395F9F}" srcOrd="0" destOrd="0" parTransId="{1368E097-A3E0-4BE4-B8F8-0099EDD64D8E}" sibTransId="{3D47C955-E256-4206-A676-A5F959FA443E}"/>
     <dgm:cxn modelId="{F74B4FB9-3420-4BB1-B211-F32DD4D88CEE}" srcId="{11AE4AD4-40BC-4581-A233-1DFEF2CDBFF7}" destId="{C08506AA-A4EC-436B-A224-37530132E080}" srcOrd="1" destOrd="0" parTransId="{279F4991-0D32-4F56-B530-46D7A89B2CD0}" sibTransId="{3F921D18-345D-4FC2-B5CB-F13E67E066F1}"/>
+    <dgm:cxn modelId="{DDCF67E2-1B7D-4E17-A519-7008C6C207A9}" type="presOf" srcId="{B1917692-FBD1-401C-B56C-8BFEC3395F9F}" destId="{4E71BB91-B31A-4CDE-8000-B78AF28DBE80}" srcOrd="0" destOrd="0" presId="urn:microsoft.com/office/officeart/2005/8/layout/hProcess9"/>
+    <dgm:cxn modelId="{05659DEE-7201-4C59-90DE-4436A010CD6D}" type="presOf" srcId="{A1DBC4E5-C2B2-4D18-B508-D3780A182104}" destId="{AE1AD187-65D6-4E68-B0E6-C0A333B3993D}" srcOrd="0" destOrd="0" presId="urn:microsoft.com/office/officeart/2005/8/layout/hProcess9"/>
+    <dgm:cxn modelId="{9016AFDF-D2B3-41C7-A69C-5A879EF18376}" srcId="{11AE4AD4-40BC-4581-A233-1DFEF2CDBFF7}" destId="{D4F8FFCC-DF7F-4B24-AEFA-86F4B29E05DE}" srcOrd="3" destOrd="0" parTransId="{8274ED7F-ADBD-4793-9250-E4546F767C6B}" sibTransId="{FE79ECBC-F6E0-4887-BB7B-E3DA1476A3C2}"/>
+    <dgm:cxn modelId="{26326000-714F-4C37-971A-633231010B8F}" type="presOf" srcId="{11AE4AD4-40BC-4581-A233-1DFEF2CDBFF7}" destId="{C99BF5FD-405F-40D3-85FC-ED6B08890574}" srcOrd="0" destOrd="0" presId="urn:microsoft.com/office/officeart/2005/8/layout/hProcess9"/>
+    <dgm:cxn modelId="{A9E7A2F1-CD36-4ABE-BC97-C885F5A06C17}" type="presOf" srcId="{D4F8FFCC-DF7F-4B24-AEFA-86F4B29E05DE}" destId="{058FD166-AB7A-4D34-83DC-B4C654EC57BC}" srcOrd="0" destOrd="0" presId="urn:microsoft.com/office/officeart/2005/8/layout/hProcess9"/>
+    <dgm:cxn modelId="{A8F4160F-B956-43A4-BA8B-5610FA220AC0}" type="presOf" srcId="{C08506AA-A4EC-436B-A224-37530132E080}" destId="{A582C073-620A-4787-AC93-29C5414B61D3}" srcOrd="0" destOrd="0" presId="urn:microsoft.com/office/officeart/2005/8/layout/hProcess9"/>
+    <dgm:cxn modelId="{EA0A5306-2E39-4582-A874-7ED184CAD933}" srcId="{11AE4AD4-40BC-4581-A233-1DFEF2CDBFF7}" destId="{A1DBC4E5-C2B2-4D18-B508-D3780A182104}" srcOrd="2" destOrd="0" parTransId="{EAC98991-A592-424F-9046-653981FEC897}" sibTransId="{A425AB44-A01E-4D60-B54A-2B4A1023E88C}"/>
+    <dgm:cxn modelId="{D92E0853-32CC-4E7C-A02C-19E808A9F60D}" type="presOf" srcId="{F54D8E36-6EFF-4EDD-A162-65AB670A5F43}" destId="{EC11C208-B851-4923-A9C0-63C92A8C4875}" srcOrd="0" destOrd="0" presId="urn:microsoft.com/office/officeart/2005/8/layout/hProcess9"/>
     <dgm:cxn modelId="{D90E3784-E0F6-4403-B876-34A043054987}" srcId="{11AE4AD4-40BC-4581-A233-1DFEF2CDBFF7}" destId="{F54D8E36-6EFF-4EDD-A162-65AB670A5F43}" srcOrd="4" destOrd="0" parTransId="{176487A8-3021-436F-B74E-38D250FAEB4B}" sibTransId="{537DE02F-1A92-4A45-AD1C-515E7F7DE448}"/>
-    <dgm:cxn modelId="{9016AFDF-D2B3-41C7-A69C-5A879EF18376}" srcId="{11AE4AD4-40BC-4581-A233-1DFEF2CDBFF7}" destId="{D4F8FFCC-DF7F-4B24-AEFA-86F4B29E05DE}" srcOrd="3" destOrd="0" parTransId="{8274ED7F-ADBD-4793-9250-E4546F767C6B}" sibTransId="{FE79ECBC-F6E0-4887-BB7B-E3DA1476A3C2}"/>
-    <dgm:cxn modelId="{7AE7E728-8615-4447-9C42-367238476A76}" type="presOf" srcId="{D4F8FFCC-DF7F-4B24-AEFA-86F4B29E05DE}" destId="{058FD166-AB7A-4D34-83DC-B4C654EC57BC}" srcOrd="0" destOrd="0" presId="urn:microsoft.com/office/officeart/2005/8/layout/hProcess9"/>
-    <dgm:cxn modelId="{EE96F39B-1C82-405B-B770-D06CFC56D41F}" type="presOf" srcId="{C08506AA-A4EC-436B-A224-37530132E080}" destId="{A582C073-620A-4787-AC93-29C5414B61D3}" srcOrd="0" destOrd="0" presId="urn:microsoft.com/office/officeart/2005/8/layout/hProcess9"/>
-    <dgm:cxn modelId="{EA0A5306-2E39-4582-A874-7ED184CAD933}" srcId="{11AE4AD4-40BC-4581-A233-1DFEF2CDBFF7}" destId="{A1DBC4E5-C2B2-4D18-B508-D3780A182104}" srcOrd="2" destOrd="0" parTransId="{EAC98991-A592-424F-9046-653981FEC897}" sibTransId="{A425AB44-A01E-4D60-B54A-2B4A1023E88C}"/>
-    <dgm:cxn modelId="{DED6395C-1342-465A-AAF9-82AF22DF13F7}" type="presOf" srcId="{A1DBC4E5-C2B2-4D18-B508-D3780A182104}" destId="{AE1AD187-65D6-4E68-B0E6-C0A333B3993D}" srcOrd="0" destOrd="0" presId="urn:microsoft.com/office/officeart/2005/8/layout/hProcess9"/>
-    <dgm:cxn modelId="{8ABF8D56-82B4-409A-9C96-98BE58A6452D}" type="presParOf" srcId="{C99BF5FD-405F-40D3-85FC-ED6B08890574}" destId="{C4CC24C5-8CA8-40D7-A051-A344956AE5B4}" srcOrd="0" destOrd="0" presId="urn:microsoft.com/office/officeart/2005/8/layout/hProcess9"/>
-    <dgm:cxn modelId="{C1F36192-43CC-4EA9-AC0B-7EDDB7B3FCC4}" type="presParOf" srcId="{C99BF5FD-405F-40D3-85FC-ED6B08890574}" destId="{97565A54-C8E2-40FA-9F3A-41479967DCD4}" srcOrd="1" destOrd="0" presId="urn:microsoft.com/office/officeart/2005/8/layout/hProcess9"/>
-    <dgm:cxn modelId="{17CDEFFD-EA64-4115-8634-BB1A2E3E62FD}" type="presParOf" srcId="{97565A54-C8E2-40FA-9F3A-41479967DCD4}" destId="{4E71BB91-B31A-4CDE-8000-B78AF28DBE80}" srcOrd="0" destOrd="0" presId="urn:microsoft.com/office/officeart/2005/8/layout/hProcess9"/>
-    <dgm:cxn modelId="{6CAE5D9E-34D8-4092-8035-77A3F2B06979}" type="presParOf" srcId="{97565A54-C8E2-40FA-9F3A-41479967DCD4}" destId="{2B893231-27EF-42E0-96E4-4B631D4133A0}" srcOrd="1" destOrd="0" presId="urn:microsoft.com/office/officeart/2005/8/layout/hProcess9"/>
-    <dgm:cxn modelId="{83A75914-AB84-44B7-9FD7-7D4B90AC2617}" type="presParOf" srcId="{97565A54-C8E2-40FA-9F3A-41479967DCD4}" destId="{A582C073-620A-4787-AC93-29C5414B61D3}" srcOrd="2" destOrd="0" presId="urn:microsoft.com/office/officeart/2005/8/layout/hProcess9"/>
-    <dgm:cxn modelId="{F8474715-66BB-4098-A328-EB9F96FFF6E4}" type="presParOf" srcId="{97565A54-C8E2-40FA-9F3A-41479967DCD4}" destId="{F15D0001-C519-486E-A937-5B74CFAF251F}" srcOrd="3" destOrd="0" presId="urn:microsoft.com/office/officeart/2005/8/layout/hProcess9"/>
-    <dgm:cxn modelId="{13CBD880-01F0-4D5C-BB69-6B094C76D666}" type="presParOf" srcId="{97565A54-C8E2-40FA-9F3A-41479967DCD4}" destId="{AE1AD187-65D6-4E68-B0E6-C0A333B3993D}" srcOrd="4" destOrd="0" presId="urn:microsoft.com/office/officeart/2005/8/layout/hProcess9"/>
-    <dgm:cxn modelId="{D2A858C3-F605-4577-818A-9B16DEF501E5}" type="presParOf" srcId="{97565A54-C8E2-40FA-9F3A-41479967DCD4}" destId="{D0859DA1-7B40-4A14-9B87-30A7CD3C0FA0}" srcOrd="5" destOrd="0" presId="urn:microsoft.com/office/officeart/2005/8/layout/hProcess9"/>
-    <dgm:cxn modelId="{A6BF0A4D-190D-41A9-A34C-09CCA89ECED8}" type="presParOf" srcId="{97565A54-C8E2-40FA-9F3A-41479967DCD4}" destId="{058FD166-AB7A-4D34-83DC-B4C654EC57BC}" srcOrd="6" destOrd="0" presId="urn:microsoft.com/office/officeart/2005/8/layout/hProcess9"/>
-    <dgm:cxn modelId="{C181571E-8C10-416B-81E0-032D370159BC}" type="presParOf" srcId="{97565A54-C8E2-40FA-9F3A-41479967DCD4}" destId="{4BE86EB3-291B-4FF3-9949-0C77BE8F2FC7}" srcOrd="7" destOrd="0" presId="urn:microsoft.com/office/officeart/2005/8/layout/hProcess9"/>
-    <dgm:cxn modelId="{2E03C3B7-17C8-4C71-8C62-465DA0E356A1}" type="presParOf" srcId="{97565A54-C8E2-40FA-9F3A-41479967DCD4}" destId="{EC11C208-B851-4923-A9C0-63C92A8C4875}" srcOrd="8" destOrd="0" presId="urn:microsoft.com/office/officeart/2005/8/layout/hProcess9"/>
+    <dgm:cxn modelId="{146FD036-1AF7-4D12-BD4C-A9A95D479CD5}" type="presParOf" srcId="{C99BF5FD-405F-40D3-85FC-ED6B08890574}" destId="{C4CC24C5-8CA8-40D7-A051-A344956AE5B4}" srcOrd="0" destOrd="0" presId="urn:microsoft.com/office/officeart/2005/8/layout/hProcess9"/>
+    <dgm:cxn modelId="{28E46CCD-A651-4925-B12A-0182552D462A}" type="presParOf" srcId="{C99BF5FD-405F-40D3-85FC-ED6B08890574}" destId="{97565A54-C8E2-40FA-9F3A-41479967DCD4}" srcOrd="1" destOrd="0" presId="urn:microsoft.com/office/officeart/2005/8/layout/hProcess9"/>
+    <dgm:cxn modelId="{D18F3ACB-E3C5-4BD8-B7D1-20DCC30F4A3D}" type="presParOf" srcId="{97565A54-C8E2-40FA-9F3A-41479967DCD4}" destId="{4E71BB91-B31A-4CDE-8000-B78AF28DBE80}" srcOrd="0" destOrd="0" presId="urn:microsoft.com/office/officeart/2005/8/layout/hProcess9"/>
+    <dgm:cxn modelId="{C472E8FA-5F8F-4B89-AAC4-27BF4CCBF6EC}" type="presParOf" srcId="{97565A54-C8E2-40FA-9F3A-41479967DCD4}" destId="{2B893231-27EF-42E0-96E4-4B631D4133A0}" srcOrd="1" destOrd="0" presId="urn:microsoft.com/office/officeart/2005/8/layout/hProcess9"/>
+    <dgm:cxn modelId="{FFDF2864-91B2-41B2-AA67-0C2ACD348904}" type="presParOf" srcId="{97565A54-C8E2-40FA-9F3A-41479967DCD4}" destId="{A582C073-620A-4787-AC93-29C5414B61D3}" srcOrd="2" destOrd="0" presId="urn:microsoft.com/office/officeart/2005/8/layout/hProcess9"/>
+    <dgm:cxn modelId="{969B4430-792B-4470-BED5-85A97A03297D}" type="presParOf" srcId="{97565A54-C8E2-40FA-9F3A-41479967DCD4}" destId="{F15D0001-C519-486E-A937-5B74CFAF251F}" srcOrd="3" destOrd="0" presId="urn:microsoft.com/office/officeart/2005/8/layout/hProcess9"/>
+    <dgm:cxn modelId="{6D11F0BD-821E-4B92-8AC0-B608FFE81332}" type="presParOf" srcId="{97565A54-C8E2-40FA-9F3A-41479967DCD4}" destId="{AE1AD187-65D6-4E68-B0E6-C0A333B3993D}" srcOrd="4" destOrd="0" presId="urn:microsoft.com/office/officeart/2005/8/layout/hProcess9"/>
+    <dgm:cxn modelId="{5F7D6C0F-14B3-4E6C-A56F-6F9BA688B183}" type="presParOf" srcId="{97565A54-C8E2-40FA-9F3A-41479967DCD4}" destId="{D0859DA1-7B40-4A14-9B87-30A7CD3C0FA0}" srcOrd="5" destOrd="0" presId="urn:microsoft.com/office/officeart/2005/8/layout/hProcess9"/>
+    <dgm:cxn modelId="{BE5F842E-745A-476B-A6A2-091D8CEC8D4B}" type="presParOf" srcId="{97565A54-C8E2-40FA-9F3A-41479967DCD4}" destId="{058FD166-AB7A-4D34-83DC-B4C654EC57BC}" srcOrd="6" destOrd="0" presId="urn:microsoft.com/office/officeart/2005/8/layout/hProcess9"/>
+    <dgm:cxn modelId="{F0210873-0A63-44D4-968C-2BE6066D023E}" type="presParOf" srcId="{97565A54-C8E2-40FA-9F3A-41479967DCD4}" destId="{4BE86EB3-291B-4FF3-9949-0C77BE8F2FC7}" srcOrd="7" destOrd="0" presId="urn:microsoft.com/office/officeart/2005/8/layout/hProcess9"/>
+    <dgm:cxn modelId="{43652BCE-FE7E-4F33-BCF7-E7ABF37BA643}" type="presParOf" srcId="{97565A54-C8E2-40FA-9F3A-41479967DCD4}" destId="{EC11C208-B851-4923-A9C0-63C92A8C4875}" srcOrd="8" destOrd="0" presId="urn:microsoft.com/office/officeart/2005/8/layout/hProcess9"/>
   </dgm:cxnLst>
   <dgm:bg/>
   <dgm:whole/>

</xml_diff>